<commit_message>
generate json from table
A working (but non recursive) version of generating json from the flat html table.
</commit_message>
<xml_diff>
--- a/doc/design_document.docx
+++ b/doc/design_document.docx
@@ -1337,6 +1337,728 @@
         </w:rPr>
         <w:t xml:space="preserve"> that when it sees a nested element, </w:t>
       </w:r>
+    </w:p>
+    <w:p>
+      <w:pPr>
+        <w:rPr>
+          <w:lang w:val="en-US"/>
+        </w:rPr>
+      </w:pPr>
+    </w:p>
+    <w:p>
+      <w:pPr>
+        <w:rPr>
+          <w:lang w:val="en-US"/>
+        </w:rPr>
+      </w:pPr>
+    </w:p>
+    <w:p>
+      <w:pPr>
+        <w:rPr>
+          <w:lang w:val="en-US"/>
+        </w:rPr>
+      </w:pPr>
+    </w:p>
+    <w:p>
+      <w:pPr>
+        <w:rPr>
+          <w:lang w:val="en-US"/>
+        </w:rPr>
+      </w:pPr>
+    </w:p>
+    <w:p>
+      <w:pPr>
+        <w:rPr>
+          <w:lang w:val="en-US"/>
+        </w:rPr>
+      </w:pPr>
+    </w:p>
+    <w:p>
+      <w:pPr>
+        <w:rPr>
+          <w:lang w:val="en-US"/>
+        </w:rPr>
+      </w:pPr>
+    </w:p>
+    <w:p>
+      <w:pPr>
+        <w:rPr>
+          <w:lang w:val="en-US"/>
+        </w:rPr>
+      </w:pPr>
+    </w:p>
+    <w:p>
+      <w:pPr>
+        <w:rPr>
+          <w:lang w:val="en-US"/>
+        </w:rPr>
+      </w:pPr>
+    </w:p>
+    <w:p>
+      <w:pPr>
+        <w:rPr>
+          <w:lang w:val="en-US"/>
+        </w:rPr>
+      </w:pPr>
+    </w:p>
+    <w:p>
+      <w:pPr>
+        <w:rPr>
+          <w:lang w:val="en-US"/>
+        </w:rPr>
+      </w:pPr>
+    </w:p>
+    <w:p>
+      <w:pPr>
+        <w:rPr>
+          <w:lang w:val="en-US"/>
+        </w:rPr>
+      </w:pPr>
+    </w:p>
+    <w:p>
+      <w:pPr>
+        <w:rPr>
+          <w:lang w:val="en-US"/>
+        </w:rPr>
+      </w:pPr>
+    </w:p>
+    <w:p>
+      <w:pPr>
+        <w:rPr>
+          <w:lang w:val="en-US"/>
+        </w:rPr>
+      </w:pPr>
+    </w:p>
+    <w:p>
+      <w:pPr>
+        <w:rPr>
+          <w:lang w:val="en-US"/>
+        </w:rPr>
+      </w:pPr>
+    </w:p>
+    <w:p>
+      <w:pPr>
+        <w:rPr>
+          <w:lang w:val="en-US"/>
+        </w:rPr>
+      </w:pPr>
+    </w:p>
+    <w:p>
+      <w:pPr>
+        <w:rPr>
+          <w:lang w:val="en-US"/>
+        </w:rPr>
+      </w:pPr>
+    </w:p>
+    <w:p>
+      <w:pPr>
+        <w:rPr>
+          <w:lang w:val="en-US"/>
+        </w:rPr>
+      </w:pPr>
+    </w:p>
+    <w:p>
+      <w:pPr>
+        <w:rPr>
+          <w:lang w:val="en-US"/>
+        </w:rPr>
+      </w:pPr>
+      <w:r>
+        <w:rPr>
+          <w:lang w:val="en-US"/>
+        </w:rPr>
+        <w:lastRenderedPageBreak/>
+        <w:t>JSON TEMPLATE STRUCTURE</w:t>
+      </w:r>
+    </w:p>
+    <w:p>
+      <w:pPr>
+        <w:rPr>
+          <w:lang w:val="en-US"/>
+        </w:rPr>
+      </w:pPr>
+    </w:p>
+    <w:p>
+      <w:pPr>
+        <w:rPr>
+          <w:lang w:val="en-US"/>
+        </w:rPr>
+      </w:pPr>
+    </w:p>
+    <w:p>
+      <w:pPr>
+        <w:rPr>
+          <w:lang w:val="en-US"/>
+        </w:rPr>
+      </w:pPr>
+      <w:r>
+        <w:rPr>
+          <w:lang w:val="en-US"/>
+        </w:rPr>
+        <w:t>{</w:t>
+      </w:r>
+    </w:p>
+    <w:p>
+      <w:pPr>
+        <w:rPr>
+          <w:lang w:val="en-US"/>
+        </w:rPr>
+      </w:pPr>
+      <w:r>
+        <w:rPr>
+          <w:lang w:val="en-US"/>
+        </w:rPr>
+        <w:tab/>
+      </w:r>
+    </w:p>
+    <w:p>
+      <w:pPr>
+        <w:rPr>
+          <w:lang w:val="en-US"/>
+        </w:rPr>
+      </w:pPr>
+      <w:r>
+        <w:rPr>
+          <w:lang w:val="en-US"/>
+        </w:rPr>
+        <w:tab/>
+        <w:t>"</w:t>
+      </w:r>
+      <w:r>
+        <w:rPr>
+          <w:lang w:val="en-US"/>
+        </w:rPr>
+        <w:t>type</w:t>
+      </w:r>
+      <w:proofErr w:type="gramStart"/>
+      <w:r>
+        <w:rPr>
+          <w:lang w:val="en-US"/>
+        </w:rPr>
+        <w:t>":{</w:t>
+      </w:r>
+      <w:proofErr w:type="gramEnd"/>
+    </w:p>
+    <w:p>
+      <w:pPr>
+        <w:ind w:left="720" w:firstLine="720"/>
+        <w:rPr>
+          <w:lang w:val="en-US"/>
+        </w:rPr>
+      </w:pPr>
+      <w:r>
+        <w:rPr>
+          <w:lang w:val="en-US"/>
+        </w:rPr>
+        <w:t>"key1</w:t>
+      </w:r>
+      <w:r>
+        <w:rPr>
+          <w:lang w:val="en-US"/>
+        </w:rPr>
+        <w:t>":</w:t>
+      </w:r>
+      <w:r>
+        <w:rPr>
+          <w:lang w:val="en-US"/>
+        </w:rPr>
+        <w:t xml:space="preserve"> </w:t>
+      </w:r>
+      <w:r>
+        <w:rPr>
+          <w:lang w:val="en-US"/>
+        </w:rPr>
+        <w:t>{</w:t>
+      </w:r>
+    </w:p>
+    <w:p>
+      <w:pPr>
+        <w:ind w:left="2160"/>
+        <w:rPr>
+          <w:lang w:val="en-US"/>
+        </w:rPr>
+      </w:pPr>
+      <w:r>
+        <w:rPr>
+          <w:lang w:val="en-US"/>
+        </w:rPr>
+        <w:t>“</w:t>
+      </w:r>
+      <w:proofErr w:type="spellStart"/>
+      <w:r>
+        <w:rPr>
+          <w:lang w:val="en-US"/>
+        </w:rPr>
+        <w:t>required</w:t>
+      </w:r>
+      <w:proofErr w:type="gramStart"/>
+      <w:r>
+        <w:rPr>
+          <w:lang w:val="en-US"/>
+        </w:rPr>
+        <w:t>”:true</w:t>
+      </w:r>
+      <w:proofErr w:type="spellEnd"/>
+      <w:proofErr w:type="gramEnd"/>
+      <w:r>
+        <w:rPr>
+          <w:lang w:val="en-US"/>
+        </w:rPr>
+        <w:t>,</w:t>
+      </w:r>
+      <w:r>
+        <w:rPr>
+          <w:lang w:val="en-US"/>
+        </w:rPr>
+        <w:t xml:space="preserve"> //key always present in request.</w:t>
+      </w:r>
+    </w:p>
+    <w:p>
+      <w:pPr>
+        <w:ind w:left="2160"/>
+        <w:rPr>
+          <w:lang w:val="en-US"/>
+        </w:rPr>
+      </w:pPr>
+    </w:p>
+    <w:p>
+      <w:pPr>
+        <w:ind w:left="2160"/>
+        <w:rPr>
+          <w:lang w:val="en-US"/>
+        </w:rPr>
+      </w:pPr>
+      <w:r>
+        <w:rPr>
+          <w:lang w:val="en-US"/>
+        </w:rPr>
+        <w:t xml:space="preserve"> //need to discuss it. </w:t>
+      </w:r>
+      <w:r>
+        <w:rPr>
+          <w:lang w:val="en-US"/>
+        </w:rPr>
+        <w:t>Maybe “</w:t>
+      </w:r>
+      <w:proofErr w:type="spellStart"/>
+      <w:r>
+        <w:rPr>
+          <w:lang w:val="en-US"/>
+        </w:rPr>
+        <w:t>locked</w:t>
+      </w:r>
+      <w:proofErr w:type="gramStart"/>
+      <w:r>
+        <w:rPr>
+          <w:lang w:val="en-US"/>
+        </w:rPr>
+        <w:t>”:true</w:t>
+      </w:r>
+      <w:proofErr w:type="spellEnd"/>
+      <w:proofErr w:type="gramEnd"/>
+      <w:r>
+        <w:rPr>
+          <w:lang w:val="en-US"/>
+        </w:rPr>
+        <w:t xml:space="preserve"> instead, so you can only change the unlocked values? </w:t>
+      </w:r>
+    </w:p>
+    <w:p>
+      <w:pPr>
+        <w:ind w:left="1440" w:firstLine="720"/>
+        <w:rPr>
+          <w:lang w:val="en-US"/>
+        </w:rPr>
+      </w:pPr>
+      <w:r>
+        <w:rPr>
+          <w:lang w:val="en-US"/>
+        </w:rPr>
+        <w:t>"</w:t>
+      </w:r>
+      <w:proofErr w:type="spellStart"/>
+      <w:r>
+        <w:rPr>
+          <w:lang w:val="en-US"/>
+        </w:rPr>
+        <w:t>type”</w:t>
+      </w:r>
+      <w:proofErr w:type="gramStart"/>
+      <w:r>
+        <w:rPr>
+          <w:lang w:val="en-US"/>
+        </w:rPr>
+        <w:t>:”string</w:t>
+      </w:r>
+      <w:proofErr w:type="spellEnd"/>
+      <w:proofErr w:type="gramEnd"/>
+      <w:r>
+        <w:rPr>
+          <w:lang w:val="en-US"/>
+        </w:rPr>
+        <w:t>”,</w:t>
+      </w:r>
+    </w:p>
+    <w:p>
+      <w:pPr>
+        <w:ind w:left="1440" w:firstLine="720"/>
+        <w:rPr>
+          <w:lang w:val="en-US"/>
+        </w:rPr>
+      </w:pPr>
+      <w:r>
+        <w:rPr>
+          <w:lang w:val="en-US"/>
+        </w:rPr>
+        <w:t>“</w:t>
+      </w:r>
+      <w:proofErr w:type="spellStart"/>
+      <w:r>
+        <w:rPr>
+          <w:lang w:val="en-US"/>
+        </w:rPr>
+        <w:t>format”</w:t>
+      </w:r>
+      <w:proofErr w:type="gramStart"/>
+      <w:r>
+        <w:rPr>
+          <w:lang w:val="en-US"/>
+        </w:rPr>
+        <w:t>:”date</w:t>
+      </w:r>
+      <w:proofErr w:type="spellEnd"/>
+      <w:proofErr w:type="gramEnd"/>
+      <w:r>
+        <w:rPr>
+          <w:lang w:val="en-US"/>
+        </w:rPr>
+        <w:t>”,</w:t>
+      </w:r>
+    </w:p>
+    <w:p>
+      <w:pPr>
+        <w:rPr>
+          <w:lang w:val="en-US"/>
+        </w:rPr>
+      </w:pPr>
+      <w:r>
+        <w:rPr>
+          <w:lang w:val="en-US"/>
+        </w:rPr>
+        <w:t xml:space="preserve">                               </w:t>
+      </w:r>
+      <w:r>
+        <w:rPr>
+          <w:lang w:val="en-US"/>
+        </w:rPr>
+        <w:t>}</w:t>
+      </w:r>
+    </w:p>
+    <w:p>
+      <w:pPr>
+        <w:rPr>
+          <w:lang w:val="en-US"/>
+        </w:rPr>
+      </w:pPr>
+      <w:r>
+        <w:rPr>
+          <w:lang w:val="en-US"/>
+        </w:rPr>
+        <w:tab/>
+        <w:t>}</w:t>
+      </w:r>
+      <w:r>
+        <w:rPr>
+          <w:lang w:val="en-US"/>
+        </w:rPr>
+        <w:t>,</w:t>
+      </w:r>
+    </w:p>
+    <w:p>
+      <w:pPr>
+        <w:rPr>
+          <w:lang w:val="en-US"/>
+        </w:rPr>
+      </w:pPr>
+      <w:r>
+        <w:rPr>
+          <w:lang w:val="en-US"/>
+        </w:rPr>
+        <w:tab/>
+      </w:r>
+      <w:r>
+        <w:rPr>
+          <w:lang w:val="en-US"/>
+        </w:rPr>
+        <w:t>"</w:t>
+      </w:r>
+      <w:r>
+        <w:rPr>
+          <w:lang w:val="en-US"/>
+        </w:rPr>
+        <w:t>structure</w:t>
+      </w:r>
+      <w:proofErr w:type="gramStart"/>
+      <w:r>
+        <w:rPr>
+          <w:lang w:val="en-US"/>
+        </w:rPr>
+        <w:t>":{</w:t>
+      </w:r>
+      <w:proofErr w:type="gramEnd"/>
+    </w:p>
+    <w:p>
+      <w:pPr>
+        <w:rPr>
+          <w:lang w:val="en-US"/>
+        </w:rPr>
+      </w:pPr>
+      <w:r>
+        <w:rPr>
+          <w:lang w:val="en-US"/>
+        </w:rPr>
+        <w:tab/>
+        <w:t xml:space="preserve">    </w:t>
+      </w:r>
+      <w:r>
+        <w:rPr>
+          <w:lang w:val="en-US"/>
+        </w:rPr>
+        <w:tab/>
+      </w:r>
+      <w:r>
+        <w:rPr>
+          <w:lang w:val="en-US"/>
+        </w:rPr>
+        <w:t>"key1":"</w:t>
+      </w:r>
+      <w:r>
+        <w:rPr>
+          <w:lang w:val="en-US"/>
+        </w:rPr>
+        <w:t>2020-03-1</w:t>
+      </w:r>
+      <w:r>
+        <w:rPr>
+          <w:lang w:val="en-US"/>
+        </w:rPr>
+        <w:t>",</w:t>
+      </w:r>
+    </w:p>
+    <w:p>
+      <w:pPr>
+        <w:ind w:left="720" w:firstLine="720"/>
+        <w:rPr>
+          <w:lang w:val="en-US"/>
+        </w:rPr>
+      </w:pPr>
+      <w:r>
+        <w:rPr>
+          <w:lang w:val="en-US"/>
+        </w:rPr>
+        <w:t>"key6": {</w:t>
+      </w:r>
+    </w:p>
+    <w:p>
+      <w:pPr>
+        <w:rPr>
+          <w:lang w:val="en-US"/>
+        </w:rPr>
+      </w:pPr>
+      <w:r>
+        <w:rPr>
+          <w:lang w:val="en-US"/>
+        </w:rPr>
+        <w:tab/>
+      </w:r>
+      <w:r>
+        <w:rPr>
+          <w:lang w:val="en-US"/>
+        </w:rPr>
+        <w:tab/>
+      </w:r>
+      <w:r>
+        <w:rPr>
+          <w:lang w:val="en-US"/>
+        </w:rPr>
+        <w:tab/>
+        <w:t>"key7":"changed"</w:t>
+      </w:r>
+    </w:p>
+    <w:p>
+      <w:pPr>
+        <w:rPr>
+          <w:lang w:val="en-US"/>
+        </w:rPr>
+      </w:pPr>
+      <w:r>
+        <w:rPr>
+          <w:lang w:val="en-US"/>
+        </w:rPr>
+        <w:tab/>
+      </w:r>
+      <w:r>
+        <w:rPr>
+          <w:lang w:val="en-US"/>
+        </w:rPr>
+        <w:tab/>
+      </w:r>
+      <w:r>
+        <w:rPr>
+          <w:lang w:val="en-US"/>
+        </w:rPr>
+        <w:tab/>
+        <w:t>},</w:t>
+      </w:r>
+    </w:p>
+    <w:p>
+      <w:pPr>
+        <w:rPr>
+          <w:lang w:val="en-US"/>
+        </w:rPr>
+      </w:pPr>
+      <w:r>
+        <w:rPr>
+          <w:lang w:val="en-US"/>
+        </w:rPr>
+        <w:tab/>
+        <w:t xml:space="preserve">    "key8": "</w:t>
+      </w:r>
+      <w:proofErr w:type="spellStart"/>
+      <w:r>
+        <w:rPr>
+          <w:lang w:val="en-US"/>
+        </w:rPr>
+        <w:t>not_changed</w:t>
+      </w:r>
+      <w:proofErr w:type="spellEnd"/>
+      <w:r>
+        <w:rPr>
+          <w:lang w:val="en-US"/>
+        </w:rPr>
+        <w:t>",</w:t>
+      </w:r>
+    </w:p>
+    <w:p>
+      <w:pPr>
+        <w:rPr>
+          <w:lang w:val="en-US"/>
+        </w:rPr>
+      </w:pPr>
+      <w:r>
+        <w:rPr>
+          <w:lang w:val="en-US"/>
+        </w:rPr>
+        <w:tab/>
+        <w:t xml:space="preserve">    "key10":"changed"</w:t>
+      </w:r>
+    </w:p>
+    <w:p>
+      <w:pPr>
+        <w:rPr>
+          <w:lang w:val="en-US"/>
+        </w:rPr>
+      </w:pPr>
+      <w:r>
+        <w:rPr>
+          <w:lang w:val="en-US"/>
+        </w:rPr>
+        <w:tab/>
+        <w:t>}</w:t>
+      </w:r>
+      <w:r>
+        <w:rPr>
+          <w:lang w:val="en-US"/>
+        </w:rPr>
+        <w:t>,</w:t>
+      </w:r>
+    </w:p>
+    <w:p>
+      <w:pPr>
+        <w:rPr>
+          <w:lang w:val="en-US"/>
+        </w:rPr>
+      </w:pPr>
+    </w:p>
+    <w:p>
+      <w:pPr>
+        <w:rPr>
+          <w:lang w:val="en-US"/>
+        </w:rPr>
+      </w:pPr>
+      <w:r>
+        <w:rPr>
+          <w:lang w:val="en-US"/>
+        </w:rPr>
+        <w:t>}</w:t>
+      </w:r>
+    </w:p>
+    <w:p>
+      <w:pPr>
+        <w:rPr>
+          <w:lang w:val="en-US"/>
+        </w:rPr>
+      </w:pPr>
+    </w:p>
+    <w:p>
+      <w:pPr>
+        <w:rPr>
+          <w:lang w:val="en-US"/>
+        </w:rPr>
+      </w:pPr>
+    </w:p>
+    <w:p>
+      <w:pPr>
+        <w:rPr>
+          <w:lang w:val="en-US"/>
+        </w:rPr>
+      </w:pPr>
+      <w:r>
+        <w:rPr>
+          <w:lang w:val="en-US"/>
+        </w:rPr>
+        <w:t xml:space="preserve">A request should only store the </w:t>
+      </w:r>
+      <w:r>
+        <w:rPr>
+          <w:lang w:val="en-US"/>
+        </w:rPr>
+        <w:t>key-value pairs without a structure</w:t>
+      </w:r>
+    </w:p>
+    <w:p>
+      <w:pPr>
+        <w:rPr>
+          <w:lang w:val="en-US"/>
+        </w:rPr>
+      </w:pPr>
+    </w:p>
+    <w:p>
+      <w:pPr>
+        <w:rPr>
+          <w:lang w:val="en-US"/>
+        </w:rPr>
+      </w:pPr>
+      <w:r>
+        <w:rPr>
+          <w:lang w:val="en-US"/>
+        </w:rPr>
+        <w:t xml:space="preserve"> </w:t>
+      </w:r>
+    </w:p>
+    <w:p>
+      <w:pPr>
+        <w:rPr>
+          <w:lang w:val="en-US"/>
+        </w:rPr>
+      </w:pPr>
+    </w:p>
+    <w:p>
+      <w:pPr>
+        <w:rPr>
+          <w:lang w:val="en-US"/>
+        </w:rPr>
+      </w:pPr>
     </w:p>
     <w:sectPr>
       <w:pgSz w:w="12240" w:h="15840"/>

</xml_diff>